<commit_message>
Add merge process to report
</commit_message>
<xml_diff>
--- a/40_docs/Estimate the Impact of Opioid Control Policies _ Report for Nick .docx
+++ b/40_docs/Estimate the Impact of Opioid Control Policies _ Report for Nick .docx
@@ -675,43 +675,7 @@
         <w:rPr>
           <w:color w:val="252525"/>
         </w:rPr>
-        <w:t xml:space="preserve">For the mortality data, we assigned the following five death causes as drug related: </w:t>
-      </w:r>
-      <w:r>
-        <w:rPr>
-          <w:color w:val="252525"/>
-        </w:rPr>
-        <w:t>"Drug poisonings (overdose) Undetermined (Y10-Y14)", "Drug poisonings (overdose) Unintentional (X40-X44)"</w:t>
-      </w:r>
-      <w:r>
-        <w:rPr>
-          <w:color w:val="252525"/>
-        </w:rPr>
-        <w:t xml:space="preserve">, </w:t>
-      </w:r>
-      <w:r>
-        <w:rPr>
-          <w:color w:val="252525"/>
-        </w:rPr>
-        <w:t>"Drug poisonings (overdose) Suicide (X60-X64)", "Drug poisonings (overdose) Homicide (X85)",</w:t>
-      </w:r>
-      <w:r>
-        <w:rPr>
-          <w:color w:val="252525"/>
-        </w:rPr>
-        <w:t xml:space="preserve"> and </w:t>
-      </w:r>
-      <w:r>
-        <w:rPr>
-          <w:color w:val="252525"/>
-        </w:rPr>
-        <w:t>"All other drug-induced causes"</w:t>
-      </w:r>
-      <w:r>
-        <w:rPr>
-          <w:color w:val="252525"/>
-        </w:rPr>
-        <w:t xml:space="preserve">. </w:t>
+        <w:t xml:space="preserve">For the mortality data, we assigned the following five death causes as drug related: "Drug poisonings (overdose) Undetermined (Y10-Y14)", "Drug poisonings (overdose) Unintentional (X40-X44)", "Drug poisonings (overdose) Suicide (X60-X64)", "Drug poisonings (overdose) Homicide (X85)", and "All other drug-induced causes". </w:t>
       </w:r>
       <w:proofErr w:type="gramStart"/>
       <w:r>
@@ -778,6 +742,56 @@
           <w:color w:val="252525"/>
         </w:rPr>
       </w:pPr>
+      <w:r>
+        <w:rPr>
+          <w:color w:val="252525"/>
+        </w:rPr>
+        <w:t>Based on our research questions and data collected, we merged the data into two master sheet</w:t>
+      </w:r>
+      <w:r>
+        <w:rPr>
+          <w:rFonts w:hint="eastAsia"/>
+          <w:color w:val="252525"/>
+        </w:rPr>
+        <w:t>s</w:t>
+      </w:r>
+      <w:r>
+        <w:rPr>
+          <w:color w:val="252525"/>
+        </w:rPr>
+        <w:t>. The first one contains opioid shipment</w:t>
+      </w:r>
+      <w:r>
+        <w:rPr>
+          <w:color w:val="252525"/>
+        </w:rPr>
+        <w:t xml:space="preserve"> and population</w:t>
+      </w:r>
+      <w:r>
+        <w:rPr>
+          <w:color w:val="252525"/>
+        </w:rPr>
+        <w:t xml:space="preserve"> to analyze how the policy influences the </w:t>
+      </w:r>
+      <w:r>
+        <w:rPr>
+          <w:color w:val="252525"/>
+        </w:rPr>
+        <w:t xml:space="preserve">opioid convert amount. The second dataframe contains the overdose </w:t>
+      </w:r>
+      <w:r>
+        <w:rPr>
+          <w:rFonts w:hint="eastAsia"/>
+          <w:color w:val="252525"/>
+        </w:rPr>
+        <w:t>death</w:t>
+      </w:r>
+      <w:r>
+        <w:rPr>
+          <w:color w:val="252525"/>
+        </w:rPr>
+        <w:t xml:space="preserve"> data and population data. </w:t>
+      </w:r>
     </w:p>
     <w:p>
       <w:pPr>
@@ -791,7 +805,389 @@
         <w:rPr>
           <w:color w:val="252525"/>
         </w:rPr>
-        <w:t xml:space="preserve">    </w:t>
+        <w:t>As for the master sheet for opioid convert data and population data, it is merged with two steps. Firstly, because the opioid data contains only county name and state name, but population</w:t>
+      </w:r>
+      <w:r>
+        <w:rPr>
+          <w:color w:val="252525"/>
+        </w:rPr>
+        <w:t xml:space="preserve"> data only has </w:t>
+      </w:r>
+      <w:r>
+        <w:rPr>
+          <w:color w:val="252525"/>
+        </w:rPr>
+        <w:t xml:space="preserve">FIPS code, we firstly merge opioid convert amount dataframe with FIPS dataframe. The merging process generated some opioid convert amount dataframe only observations. With indicators, we found the reasons related to </w:t>
+      </w:r>
+      <w:r>
+        <w:rPr>
+          <w:color w:val="252525"/>
+        </w:rPr>
+        <w:t xml:space="preserve">the different spelling of County Name in FIPS data and </w:t>
+      </w:r>
+      <w:r>
+        <w:rPr>
+          <w:color w:val="252525"/>
+        </w:rPr>
+        <w:t xml:space="preserve">in shipment data. After </w:t>
+      </w:r>
+      <w:r>
+        <w:rPr>
+          <w:color w:val="252525"/>
+        </w:rPr>
+        <w:t>unifying</w:t>
+      </w:r>
+      <w:r>
+        <w:rPr>
+          <w:color w:val="252525"/>
+        </w:rPr>
+        <w:t xml:space="preserve"> the </w:t>
+      </w:r>
+      <w:r>
+        <w:rPr>
+          <w:color w:val="252525"/>
+        </w:rPr>
+        <w:t xml:space="preserve">spelling of county name in FIPS and opioid shipment data, the </w:t>
+      </w:r>
+      <w:r>
+        <w:rPr>
+          <w:color w:val="252525"/>
+        </w:rPr>
+        <w:t xml:space="preserve">merge succeed with pattern of m:1. </w:t>
+      </w:r>
+      <w:r>
+        <w:rPr>
+          <w:color w:val="252525"/>
+        </w:rPr>
+        <w:t xml:space="preserve">Then we merge the intermediate dataframe with the population data based on </w:t>
+      </w:r>
+      <w:r>
+        <w:rPr>
+          <w:i/>
+          <w:iCs/>
+          <w:color w:val="252525"/>
+        </w:rPr>
+        <w:t>FIPS</w:t>
+      </w:r>
+      <w:r>
+        <w:rPr>
+          <w:color w:val="252525"/>
+        </w:rPr>
+        <w:t xml:space="preserve"> and </w:t>
+      </w:r>
+      <w:r>
+        <w:rPr>
+          <w:i/>
+          <w:iCs/>
+          <w:color w:val="252525"/>
+        </w:rPr>
+        <w:t>year</w:t>
+      </w:r>
+      <w:r>
+        <w:rPr>
+          <w:color w:val="252525"/>
+        </w:rPr>
+        <w:t xml:space="preserve"> for both dataframe since the data in shipment data and population data are both grouped by </w:t>
+      </w:r>
+      <w:r>
+        <w:rPr>
+          <w:i/>
+          <w:iCs/>
+          <w:color w:val="252525"/>
+        </w:rPr>
+        <w:t>FIPS</w:t>
+      </w:r>
+      <w:r>
+        <w:rPr>
+          <w:color w:val="252525"/>
+        </w:rPr>
+        <w:t xml:space="preserve"> and </w:t>
+      </w:r>
+      <w:r>
+        <w:rPr>
+          <w:i/>
+          <w:iCs/>
+          <w:color w:val="252525"/>
+        </w:rPr>
+        <w:t>year</w:t>
+      </w:r>
+      <w:r>
+        <w:rPr>
+          <w:i/>
+          <w:iCs/>
+          <w:color w:val="252525"/>
+        </w:rPr>
+        <w:t xml:space="preserve">. </w:t>
+      </w:r>
+      <w:r>
+        <w:rPr>
+          <w:color w:val="252525"/>
+        </w:rPr>
+        <w:t xml:space="preserve">After the merge, we found there are </w:t>
+      </w:r>
+      <w:r>
+        <w:rPr>
+          <w:color w:val="252525"/>
+        </w:rPr>
+        <w:t xml:space="preserve">shipment data only observations. We checked the specific counties and states which miss the population data. The output indicated that the counties which have no </w:t>
+      </w:r>
+      <w:r>
+        <w:rPr>
+          <w:color w:val="252525"/>
+        </w:rPr>
+        <w:t>population data are from PR (</w:t>
+      </w:r>
+      <w:r>
+        <w:rPr>
+          <w:color w:val="252525"/>
+        </w:rPr>
+        <w:t>Puerto Rico</w:t>
+      </w:r>
+      <w:r>
+        <w:rPr>
+          <w:color w:val="252525"/>
+        </w:rPr>
+        <w:t xml:space="preserve">) which is a </w:t>
+      </w:r>
+      <w:r>
+        <w:rPr>
+          <w:color w:val="252525"/>
+        </w:rPr>
+        <w:t>Caribbean Island</w:t>
+      </w:r>
+      <w:r>
+        <w:rPr>
+          <w:color w:val="252525"/>
+        </w:rPr>
+        <w:t xml:space="preserve"> and unincorporated U.S. territory</w:t>
+      </w:r>
+      <w:r>
+        <w:rPr>
+          <w:color w:val="252525"/>
+        </w:rPr>
+        <w:t xml:space="preserve"> island. This state is not our target </w:t>
+      </w:r>
+      <w:r>
+        <w:rPr>
+          <w:color w:val="252525"/>
+        </w:rPr>
+        <w:t>analysis state or in our selected control group. Hence, we safely drop those counties.</w:t>
+      </w:r>
+    </w:p>
+    <w:p>
+      <w:pPr>
+        <w:pStyle w:val="NormalWeb"/>
+        <w:jc w:val="both"/>
+        <w:rPr>
+          <w:color w:val="252525"/>
+        </w:rPr>
+      </w:pPr>
+      <w:r>
+        <w:rPr>
+          <w:color w:val="252525"/>
+        </w:rPr>
+        <w:t xml:space="preserve">As for the master sheet for overdose death and </w:t>
+      </w:r>
+      <w:r>
+        <w:rPr>
+          <w:color w:val="252525"/>
+        </w:rPr>
+        <w:t xml:space="preserve">population, since both dataframe has the features of </w:t>
+      </w:r>
+      <w:r>
+        <w:rPr>
+          <w:i/>
+          <w:iCs/>
+          <w:color w:val="252525"/>
+        </w:rPr>
+        <w:t>FIPS</w:t>
+      </w:r>
+      <w:r>
+        <w:rPr>
+          <w:color w:val="252525"/>
+        </w:rPr>
+        <w:t xml:space="preserve"> and </w:t>
+      </w:r>
+      <w:r>
+        <w:rPr>
+          <w:i/>
+          <w:iCs/>
+          <w:color w:val="252525"/>
+        </w:rPr>
+        <w:t>year</w:t>
+      </w:r>
+      <w:r>
+        <w:rPr>
+          <w:color w:val="252525"/>
+        </w:rPr>
+        <w:t xml:space="preserve"> code</w:t>
+      </w:r>
+      <w:r>
+        <w:rPr>
+          <w:color w:val="252525"/>
+        </w:rPr>
+        <w:t xml:space="preserve">, we directly merge them based on those two features. We also employed </w:t>
+      </w:r>
+      <w:r>
+        <w:rPr>
+          <w:i/>
+          <w:iCs/>
+          <w:color w:val="252525"/>
+        </w:rPr>
+        <w:t xml:space="preserve">indicator </w:t>
+      </w:r>
+      <w:r>
+        <w:rPr>
+          <w:color w:val="252525"/>
+        </w:rPr>
+        <w:t>and</w:t>
+      </w:r>
+      <w:r>
+        <w:rPr>
+          <w:i/>
+          <w:iCs/>
+          <w:color w:val="252525"/>
+        </w:rPr>
+        <w:t xml:space="preserve"> validate</w:t>
+      </w:r>
+      <w:r>
+        <w:rPr>
+          <w:color w:val="252525"/>
+        </w:rPr>
+        <w:t xml:space="preserve"> to check the merge results. Firstly, the </w:t>
+      </w:r>
+      <w:r>
+        <w:rPr>
+          <w:i/>
+          <w:iCs/>
+          <w:color w:val="252525"/>
+        </w:rPr>
+        <w:t>validate</w:t>
+      </w:r>
+      <w:r>
+        <w:rPr>
+          <w:i/>
+          <w:iCs/>
+          <w:color w:val="252525"/>
+        </w:rPr>
+        <w:t xml:space="preserve"> </w:t>
+      </w:r>
+      <w:r>
+        <w:rPr>
+          <w:color w:val="252525"/>
+        </w:rPr>
+        <w:t xml:space="preserve">showed that the observations are merged in m:1 pattern. However, the indicator </w:t>
+      </w:r>
+      <w:r>
+        <w:rPr>
+          <w:color w:val="252525"/>
+        </w:rPr>
+        <w:t>returns</w:t>
+      </w:r>
+      <w:r>
+        <w:rPr>
+          <w:color w:val="252525"/>
+        </w:rPr>
+        <w:t xml:space="preserve"> that in addition to AK, there are still </w:t>
+      </w:r>
+      <w:r>
+        <w:rPr>
+          <w:color w:val="252525"/>
+        </w:rPr>
+        <w:t>two</w:t>
+      </w:r>
+      <w:r>
+        <w:rPr>
+          <w:color w:val="252525"/>
+        </w:rPr>
+        <w:t xml:space="preserve"> </w:t>
+      </w:r>
+      <w:r>
+        <w:rPr>
+          <w:color w:val="252525"/>
+        </w:rPr>
+        <w:t xml:space="preserve">counties in VA </w:t>
+      </w:r>
+      <w:r>
+        <w:rPr>
+          <w:color w:val="252525"/>
+        </w:rPr>
+        <w:t>are</w:t>
+      </w:r>
+      <w:r>
+        <w:rPr>
+          <w:color w:val="252525"/>
+        </w:rPr>
+        <w:t xml:space="preserve"> </w:t>
+      </w:r>
+      <w:r>
+        <w:rPr>
+          <w:color w:val="252525"/>
+        </w:rPr>
+        <w:t xml:space="preserve">missing with </w:t>
+      </w:r>
+      <w:r>
+        <w:rPr>
+          <w:color w:val="252525"/>
+        </w:rPr>
+        <w:t xml:space="preserve">population data. </w:t>
+      </w:r>
+      <w:r>
+        <w:rPr>
+          <w:color w:val="252525"/>
+        </w:rPr>
+        <w:t>We examined the population data by FIPS of those two counties</w:t>
+      </w:r>
+      <w:r>
+        <w:rPr>
+          <w:color w:val="252525"/>
+        </w:rPr>
+        <w:t xml:space="preserve"> and found the population data doesn’t include those two counties</w:t>
+      </w:r>
+      <w:r>
+        <w:rPr>
+          <w:color w:val="252525"/>
+        </w:rPr>
+        <w:t>.</w:t>
+      </w:r>
+      <w:r>
+        <w:rPr>
+          <w:color w:val="252525"/>
+        </w:rPr>
+        <w:t xml:space="preserve"> </w:t>
+      </w:r>
+      <w:r>
+        <w:rPr>
+          <w:color w:val="252525"/>
+        </w:rPr>
+        <w:t xml:space="preserve">As </w:t>
+      </w:r>
+      <w:r>
+        <w:rPr>
+          <w:color w:val="252525"/>
+        </w:rPr>
+        <w:t xml:space="preserve">we discussed in former part, Virginia is also needed in our analysis. Hence, we currently </w:t>
+      </w:r>
+      <w:r>
+        <w:rPr>
+          <w:color w:val="252525"/>
+        </w:rPr>
+        <w:t>drop those observations. In our further discussion and analysis, if those counties are needed for future analysis, we will use Google to find the corresponding population of those two counties.</w:t>
+      </w:r>
+    </w:p>
+    <w:p>
+      <w:pPr>
+        <w:pStyle w:val="NormalWeb"/>
+        <w:jc w:val="both"/>
+        <w:rPr>
+          <w:color w:val="252525"/>
+        </w:rPr>
+      </w:pPr>
+      <w:r>
+        <w:rPr>
+          <w:color w:val="252525"/>
+        </w:rPr>
+        <w:t xml:space="preserve">  </w:t>
       </w:r>
     </w:p>
     <w:p>
@@ -1877,6 +2273,7 @@
   <w:style w:type="character" w:default="1" w:styleId="DefaultParagraphFont">
     <w:name w:val="Default Paragraph Font"/>
     <w:uiPriority w:val="1"/>
+    <w:semiHidden/>
     <w:unhideWhenUsed/>
   </w:style>
   <w:style w:type="table" w:default="1" w:styleId="TableNormal">

</xml_diff>